<commit_message>
Added a little bit of the story
</commit_message>
<xml_diff>
--- a/Game Planning/Room Puzzle Ideas.docx
+++ b/Game Planning/Room Puzzle Ideas.docx
@@ -3,7 +3,6 @@
 <w:document xmlns:wpc="http://schemas.microsoft.com/office/word/2010/wordprocessingCanvas" xmlns:cx="http://schemas.microsoft.com/office/drawing/2014/chartex" xmlns:cx1="http://schemas.microsoft.com/office/drawing/2015/9/8/chartex" xmlns:cx2="http://schemas.microsoft.com/office/drawing/2015/10/21/chartex" xmlns:cx3="http://schemas.microsoft.com/office/drawing/2016/5/9/chartex" xmlns:cx4="http://schemas.microsoft.com/office/drawing/2016/5/10/chartex" xmlns:cx5="http://schemas.microsoft.com/office/drawing/2016/5/11/chartex" xmlns:cx6="http://schemas.microsoft.com/office/drawing/2016/5/12/chartex" xmlns:cx7="http://schemas.microsoft.com/office/drawing/2016/5/13/chartex" xmlns:cx8="http://schemas.microsoft.com/office/drawing/2016/5/14/chartex" xmlns:mc="http://schemas.openxmlformats.org/markup-compatibility/2006" xmlns:aink="http://schemas.microsoft.com/office/drawing/2016/ink" xmlns:am3d="http://schemas.microsoft.com/office/drawing/2017/model3d" xmlns:o="urn:schemas-microsoft-com:office:office" xmlns:r="http://schemas.openxmlformats.org/officeDocument/2006/relationships" xmlns:m="http://schemas.openxmlformats.org/officeDocument/2006/math" xmlns:v="urn:schemas-microsoft-com:vml" xmlns:wp14="http://schemas.microsoft.com/office/word/2010/wordprocessingDrawing" xmlns:wp="http://schemas.openxmlformats.org/drawingml/2006/wordprocessingDrawing" xmlns:w10="urn:schemas-microsoft-com:office:word" xmlns:w="http://schemas.openxmlformats.org/wordprocessingml/2006/main" xmlns:w14="http://schemas.microsoft.com/office/word/2010/wordml" xmlns:w15="http://schemas.microsoft.com/office/word/2012/wordml" xmlns:w16cid="http://schemas.microsoft.com/office/word/2016/wordml/cid" xmlns:w16se="http://schemas.microsoft.com/office/word/2015/wordml/symex" xmlns:wpg="http://schemas.microsoft.com/office/word/2010/wordprocessingGroup" xmlns:wpi="http://schemas.microsoft.com/office/word/2010/wordprocessingInk" xmlns:wne="http://schemas.microsoft.com/office/word/2006/wordml" xmlns:wps="http://schemas.microsoft.com/office/word/2010/wordprocessingShape" mc:Ignorable="w14 w15 w16se w16cid wp14">
   <w:body>
     <w:p>
-      <w:bookmarkStart w:id="0" w:name="_GoBack"/>
       <w:r>
         <w:t>Cell/Holding Room:</w:t>
       </w:r>
@@ -36,16 +35,37 @@
     <w:p>
       <w:pPr>
         <w:numPr>
+          <w:ilvl w:val="1"/>
+          <w:numId w:val="2"/>
+        </w:numPr>
+        <w:contextualSpacing/>
+      </w:pPr>
+      <w:r>
+        <w:t xml:space="preserve">“I’ve been trapped in this cell for 4 days. Every day I can hear the screams of the other inmates. The doctor comes downstairs to grab one of us every morning and that person is never seen again. I know I’m going to be picked soon… I must escape. I need to make sure my bed is made so that nobody makes it for me. </w:t>
+      </w:r>
+    </w:p>
+    <w:p>
+      <w:pPr>
+        <w:numPr>
           <w:ilvl w:val="0"/>
           <w:numId w:val="2"/>
         </w:numPr>
         <w:contextualSpacing/>
       </w:pPr>
       <w:r>
-        <w:t>The user can find</w:t>
-      </w:r>
-      <w:r>
-        <w:t xml:space="preserve"> a magnet underneath the pillow of the bed</w:t>
+        <w:t>The user can find a magnet underneath the pillow of the bed</w:t>
+      </w:r>
+    </w:p>
+    <w:p>
+      <w:pPr>
+        <w:numPr>
+          <w:ilvl w:val="1"/>
+          <w:numId w:val="2"/>
+        </w:numPr>
+        <w:contextualSpacing/>
+      </w:pPr>
+      <w:r>
+        <w:t>Sign Over Sink: “DO NOT WASH FACE”</w:t>
       </w:r>
     </w:p>
     <w:p>
@@ -69,17 +89,26 @@
         <w:contextualSpacing/>
       </w:pPr>
       <w:r>
-        <w:t xml:space="preserve">Using the UV light, the user can then read a message on the roof of the cell that talks about a guard that would help the </w:t>
-      </w:r>
-      <w:r>
-        <w:t xml:space="preserve">person escape. </w:t>
+        <w:t xml:space="preserve">Using the UV light, the user can then read a message on the roof of the cell that talks about a guard that would help the person escape. </w:t>
+      </w:r>
+    </w:p>
+    <w:p>
+      <w:pPr>
+        <w:numPr>
+          <w:ilvl w:val="1"/>
+          <w:numId w:val="2"/>
+        </w:numPr>
+        <w:contextualSpacing/>
+      </w:pPr>
+      <w:r>
+        <w:t>“Remember to bring the key to my cell with you when you bring my lunch. I will reward to handsomely for your help. I promise”</w:t>
       </w:r>
     </w:p>
     <w:p>
       <w:pPr>
         <w:numPr>
           <w:ilvl w:val="0"/>
-          <w:numId w:val="4"/>
+          <w:numId w:val="2"/>
         </w:numPr>
         <w:contextualSpacing/>
       </w:pPr>
@@ -87,7 +116,10 @@
         <w:t>Key to the gate door in the pocket of the body of the dead guard</w:t>
       </w:r>
     </w:p>
-    <w:p/>
+    <w:p>
+      <w:bookmarkStart w:id="0" w:name="_GoBack"/>
+      <w:bookmarkEnd w:id="0"/>
+    </w:p>
     <w:p>
       <w:r>
         <w:t>Hallway:</w:t>
@@ -134,10 +166,7 @@
       </w:r>
       <w:proofErr w:type="gramEnd"/>
       <w:r>
-        <w:t xml:space="preserve"> and insert it int</w:t>
-      </w:r>
-      <w:r>
-        <w:t xml:space="preserve">o the bookshelf, the bookshelf can move to show a piece of paper on the wall. </w:t>
+        <w:t xml:space="preserve"> and insert it into the bookshelf, the bookshelf can move to show a piece of paper on the wall. </w:t>
       </w:r>
     </w:p>
     <w:p>
@@ -161,10 +190,7 @@
         <w:contextualSpacing/>
       </w:pPr>
       <w:r>
-        <w:t>Reading the paper will reveal the combinati</w:t>
-      </w:r>
-      <w:r>
-        <w:t>on (some part of story that can relate to a year of some kind)</w:t>
+        <w:t>Reading the paper will reveal the combination (some part of story that can relate to a year of some kind)</w:t>
       </w:r>
     </w:p>
     <w:p/>
@@ -208,10 +234,7 @@
         <w:contextualSpacing/>
       </w:pPr>
       <w:r>
-        <w:t>Player enters the surgery room and notices the dead body on</w:t>
-      </w:r>
-      <w:r>
-        <w:t xml:space="preserve"> the operating table</w:t>
+        <w:t>Player enters the surgery room and notices the dead body on the operating table</w:t>
       </w:r>
     </w:p>
     <w:p>
@@ -258,7 +281,6 @@
         <w:t xml:space="preserve">Once player retrieves the key, s/he can go back to the lobby and unlock the front gate. </w:t>
       </w:r>
     </w:p>
-    <w:bookmarkEnd w:id="0"/>
     <w:p/>
     <w:p/>
     <w:sectPr>
@@ -283,7 +305,7 @@
       <w:lvlText w:val="-"/>
       <w:lvlJc w:val="left"/>
       <w:pPr>
-        <w:ind w:left="720" w:hanging="360"/>
+        <w:ind w:left="1080" w:hanging="360"/>
       </w:pPr>
       <w:rPr>
         <w:u w:val="none"/>
@@ -295,7 +317,7 @@
       <w:lvlText w:val="-"/>
       <w:lvlJc w:val="left"/>
       <w:pPr>
-        <w:ind w:left="1440" w:hanging="360"/>
+        <w:ind w:left="1800" w:hanging="360"/>
       </w:pPr>
       <w:rPr>
         <w:u w:val="none"/>
@@ -307,7 +329,7 @@
       <w:lvlText w:val="-"/>
       <w:lvlJc w:val="left"/>
       <w:pPr>
-        <w:ind w:left="2160" w:hanging="360"/>
+        <w:ind w:left="2520" w:hanging="360"/>
       </w:pPr>
       <w:rPr>
         <w:u w:val="none"/>
@@ -319,7 +341,7 @@
       <w:lvlText w:val="-"/>
       <w:lvlJc w:val="left"/>
       <w:pPr>
-        <w:ind w:left="2880" w:hanging="360"/>
+        <w:ind w:left="3240" w:hanging="360"/>
       </w:pPr>
       <w:rPr>
         <w:u w:val="none"/>
@@ -331,7 +353,7 @@
       <w:lvlText w:val="-"/>
       <w:lvlJc w:val="left"/>
       <w:pPr>
-        <w:ind w:left="3600" w:hanging="360"/>
+        <w:ind w:left="3960" w:hanging="360"/>
       </w:pPr>
       <w:rPr>
         <w:u w:val="none"/>
@@ -343,7 +365,7 @@
       <w:lvlText w:val="-"/>
       <w:lvlJc w:val="left"/>
       <w:pPr>
-        <w:ind w:left="4320" w:hanging="360"/>
+        <w:ind w:left="4680" w:hanging="360"/>
       </w:pPr>
       <w:rPr>
         <w:u w:val="none"/>
@@ -355,7 +377,7 @@
       <w:lvlText w:val="-"/>
       <w:lvlJc w:val="left"/>
       <w:pPr>
-        <w:ind w:left="5040" w:hanging="360"/>
+        <w:ind w:left="5400" w:hanging="360"/>
       </w:pPr>
       <w:rPr>
         <w:u w:val="none"/>
@@ -367,7 +389,7 @@
       <w:lvlText w:val="-"/>
       <w:lvlJc w:val="left"/>
       <w:pPr>
-        <w:ind w:left="5760" w:hanging="360"/>
+        <w:ind w:left="6120" w:hanging="360"/>
       </w:pPr>
       <w:rPr>
         <w:u w:val="none"/>
@@ -379,7 +401,7 @@
       <w:lvlText w:val="-"/>
       <w:lvlJc w:val="left"/>
       <w:pPr>
-        <w:ind w:left="6480" w:hanging="360"/>
+        <w:ind w:left="6840" w:hanging="360"/>
       </w:pPr>
       <w:rPr>
         <w:u w:val="none"/>
@@ -1408,6 +1430,17 @@
       <w:szCs w:val="30"/>
     </w:rPr>
   </w:style>
+  <w:style w:type="paragraph" w:styleId="ListParagraph">
+    <w:name w:val="List Paragraph"/>
+    <w:basedOn w:val="Normal"/>
+    <w:uiPriority w:val="34"/>
+    <w:qFormat/>
+    <w:rsid w:val="00A9555E"/>
+    <w:pPr>
+      <w:ind w:left="720"/>
+      <w:contextualSpacing/>
+    </w:pPr>
+  </w:style>
 </w:styles>
 </file>
 

</xml_diff>